<commit_message>
Esquema intermedio y memoria
</commit_message>
<xml_diff>
--- a/PL2-SegundaParte/PL2-Memoria.docx
+++ b/PL2-SegundaParte/PL2-Memoria.docx
@@ -4,20 +4,18 @@
   <w:body>
     <w:sdt>
       <w:sdtPr>
+        <w:rPr>
+          <w:rFonts w:eastAsiaTheme="minorHAnsi"/>
+          <w:kern w:val="2"/>
+          <w:lang w:eastAsia="en-US"/>
+          <w14:ligatures w14:val="standardContextual"/>
+        </w:rPr>
         <w:id w:val="-1887633061"/>
         <w:docPartObj>
           <w:docPartGallery w:val="Cover Pages"/>
           <w:docPartUnique/>
         </w:docPartObj>
       </w:sdtPr>
-      <w:sdtEndPr>
-        <w:rPr>
-          <w:rFonts w:eastAsiaTheme="minorHAnsi"/>
-          <w:kern w:val="2"/>
-          <w:lang w:eastAsia="en-US"/>
-          <w14:ligatures w14:val="standardContextual"/>
-        </w:rPr>
-      </w:sdtEndPr>
       <w:sdtContent>
         <w:p>
           <w:pPr>
@@ -3701,23 +3699,7 @@
                                         <w:sz w:val="26"/>
                                         <w:szCs w:val="26"/>
                                       </w:rPr>
-                                      <w:t>Carlos Eguren Esteban – 09088570M                      Pablo Ruiz Vidaurre -                                                    Alejandro Torres Pérez de Baños</w:t>
-                                    </w:r>
-                                    <w:r>
-                                      <w:rPr>
-                                        <w:color w:val="4472C4" w:themeColor="accent1"/>
-                                        <w:sz w:val="26"/>
-                                        <w:szCs w:val="26"/>
-                                      </w:rPr>
-                                      <w:t xml:space="preserve"> - </w:t>
-                                    </w:r>
-                                    <w:r>
-                                      <w:rPr>
-                                        <w:color w:val="4472C4" w:themeColor="accent1"/>
-                                        <w:sz w:val="26"/>
-                                        <w:szCs w:val="26"/>
-                                      </w:rPr>
-                                      <w:t xml:space="preserve">                                                  </w:t>
+                                      <w:t>Carlos Eguren Esteban – 09088570M                      Pablo Ruiz Vidaurre -                                                    Alejandro Torres Pérez de Baños -</w:t>
                                     </w:r>
                                   </w:sdtContent>
                                 </w:sdt>
@@ -3817,23 +3799,7 @@
                                   <w:sz w:val="26"/>
                                   <w:szCs w:val="26"/>
                                 </w:rPr>
-                                <w:t>Carlos Eguren Esteban – 09088570M                      Pablo Ruiz Vidaurre -                                                    Alejandro Torres Pérez de Baños</w:t>
-                              </w:r>
-                              <w:r>
-                                <w:rPr>
-                                  <w:color w:val="4472C4" w:themeColor="accent1"/>
-                                  <w:sz w:val="26"/>
-                                  <w:szCs w:val="26"/>
-                                </w:rPr>
-                                <w:t xml:space="preserve"> - </w:t>
-                              </w:r>
-                              <w:r>
-                                <w:rPr>
-                                  <w:color w:val="4472C4" w:themeColor="accent1"/>
-                                  <w:sz w:val="26"/>
-                                  <w:szCs w:val="26"/>
-                                </w:rPr>
-                                <w:t xml:space="preserve">                                                  </w:t>
+                                <w:t>Carlos Eguren Esteban – 09088570M                      Pablo Ruiz Vidaurre -                                                    Alejandro Torres Pérez de Baños -</w:t>
                               </w:r>
                             </w:sdtContent>
                           </w:sdt>
@@ -4154,6 +4120,15 @@
     </w:sdt>
     <w:sdt>
       <w:sdtPr>
+        <w:rPr>
+          <w:rFonts w:asciiTheme="minorHAnsi" w:eastAsiaTheme="minorHAnsi" w:hAnsiTheme="minorHAnsi" w:cstheme="minorBidi"/>
+          <w:color w:val="auto"/>
+          <w:kern w:val="2"/>
+          <w:sz w:val="22"/>
+          <w:szCs w:val="22"/>
+          <w:lang w:eastAsia="en-US"/>
+          <w14:ligatures w14:val="standardContextual"/>
+        </w:rPr>
         <w:id w:val="928472514"/>
         <w:docPartObj>
           <w:docPartGallery w:val="Table of Contents"/>
@@ -4162,15 +4137,8 @@
       </w:sdtPr>
       <w:sdtEndPr>
         <w:rPr>
-          <w:rFonts w:asciiTheme="minorHAnsi" w:eastAsiaTheme="minorHAnsi" w:hAnsiTheme="minorHAnsi" w:cstheme="minorBidi"/>
           <w:b/>
           <w:bCs/>
-          <w:color w:val="auto"/>
-          <w:kern w:val="2"/>
-          <w:sz w:val="22"/>
-          <w:szCs w:val="22"/>
-          <w:lang w:eastAsia="en-US"/>
-          <w14:ligatures w14:val="standardContextual"/>
         </w:rPr>
       </w:sdtEndPr>
       <w:sdtContent>
@@ -4204,7 +4172,7 @@
           <w:r>
             <w:fldChar w:fldCharType="separate"/>
           </w:r>
-          <w:hyperlink w:anchor="_Toc150327974" w:history="1">
+          <w:hyperlink w:anchor="_Toc150928672" w:history="1">
             <w:r>
               <w:rPr>
                 <w:rStyle w:val="Hipervnculo"/>
@@ -4250,7 +4218,187 @@
                 <w:noProof/>
                 <w:webHidden/>
               </w:rPr>
-              <w:instrText xml:space="preserve"> PAGEREF _Toc150327974 \h </w:instrText>
+              <w:instrText xml:space="preserve"> PAGEREF _Toc150928672 \h </w:instrText>
+            </w:r>
+            <w:r>
+              <w:rPr>
+                <w:noProof/>
+                <w:webHidden/>
+              </w:rPr>
+            </w:r>
+            <w:r>
+              <w:rPr>
+                <w:noProof/>
+                <w:webHidden/>
+              </w:rPr>
+              <w:fldChar w:fldCharType="separate"/>
+            </w:r>
+            <w:r>
+              <w:rPr>
+                <w:noProof/>
+                <w:webHidden/>
+              </w:rPr>
+              <w:t>2</w:t>
+            </w:r>
+            <w:r>
+              <w:rPr>
+                <w:noProof/>
+                <w:webHidden/>
+              </w:rPr>
+              <w:fldChar w:fldCharType="end"/>
+            </w:r>
+          </w:hyperlink>
+        </w:p>
+        <w:p>
+          <w:pPr>
+            <w:pStyle w:val="TDC2"/>
+            <w:tabs>
+              <w:tab w:val="left" w:pos="880"/>
+              <w:tab w:val="right" w:leader="dot" w:pos="8494"/>
+            </w:tabs>
+            <w:rPr>
+              <w:rFonts w:eastAsiaTheme="minorEastAsia"/>
+              <w:noProof/>
+              <w:lang w:eastAsia="es-ES"/>
+            </w:rPr>
+          </w:pPr>
+          <w:hyperlink w:anchor="_Toc150928673" w:history="1">
+            <w:r>
+              <w:rPr>
+                <w:rStyle w:val="Hipervnculo"/>
+                <w:b/>
+                <w:bCs/>
+                <w:noProof/>
+              </w:rPr>
+              <w:t>1.1.</w:t>
+            </w:r>
+            <w:r>
+              <w:rPr>
+                <w:rFonts w:eastAsiaTheme="minorEastAsia"/>
+                <w:noProof/>
+                <w:lang w:eastAsia="es-ES"/>
+              </w:rPr>
+              <w:tab/>
+            </w:r>
+            <w:r>
+              <w:rPr>
+                <w:rStyle w:val="Hipervnculo"/>
+                <w:b/>
+                <w:bCs/>
+                <w:noProof/>
+              </w:rPr>
+              <w:t>Esquema Carlos y Pablo</w:t>
+            </w:r>
+            <w:r>
+              <w:rPr>
+                <w:noProof/>
+                <w:webHidden/>
+              </w:rPr>
+              <w:tab/>
+            </w:r>
+            <w:r>
+              <w:rPr>
+                <w:noProof/>
+                <w:webHidden/>
+              </w:rPr>
+              <w:fldChar w:fldCharType="begin"/>
+            </w:r>
+            <w:r>
+              <w:rPr>
+                <w:noProof/>
+                <w:webHidden/>
+              </w:rPr>
+              <w:instrText xml:space="preserve"> PAGEREF _Toc150928673 \h </w:instrText>
+            </w:r>
+            <w:r>
+              <w:rPr>
+                <w:noProof/>
+                <w:webHidden/>
+              </w:rPr>
+            </w:r>
+            <w:r>
+              <w:rPr>
+                <w:noProof/>
+                <w:webHidden/>
+              </w:rPr>
+              <w:fldChar w:fldCharType="separate"/>
+            </w:r>
+            <w:r>
+              <w:rPr>
+                <w:noProof/>
+                <w:webHidden/>
+              </w:rPr>
+              <w:t>2</w:t>
+            </w:r>
+            <w:r>
+              <w:rPr>
+                <w:noProof/>
+                <w:webHidden/>
+              </w:rPr>
+              <w:fldChar w:fldCharType="end"/>
+            </w:r>
+          </w:hyperlink>
+        </w:p>
+        <w:p>
+          <w:pPr>
+            <w:pStyle w:val="TDC2"/>
+            <w:tabs>
+              <w:tab w:val="left" w:pos="880"/>
+              <w:tab w:val="right" w:leader="dot" w:pos="8494"/>
+            </w:tabs>
+            <w:rPr>
+              <w:rFonts w:eastAsiaTheme="minorEastAsia"/>
+              <w:noProof/>
+              <w:lang w:eastAsia="es-ES"/>
+            </w:rPr>
+          </w:pPr>
+          <w:hyperlink w:anchor="_Toc150928674" w:history="1">
+            <w:r>
+              <w:rPr>
+                <w:rStyle w:val="Hipervnculo"/>
+                <w:b/>
+                <w:bCs/>
+                <w:noProof/>
+              </w:rPr>
+              <w:t>1.2.</w:t>
+            </w:r>
+            <w:r>
+              <w:rPr>
+                <w:rFonts w:eastAsiaTheme="minorEastAsia"/>
+                <w:noProof/>
+                <w:lang w:eastAsia="es-ES"/>
+              </w:rPr>
+              <w:tab/>
+            </w:r>
+            <w:r>
+              <w:rPr>
+                <w:rStyle w:val="Hipervnculo"/>
+                <w:b/>
+                <w:bCs/>
+                <w:noProof/>
+              </w:rPr>
+              <w:t>Esquema Alejandro</w:t>
+            </w:r>
+            <w:r>
+              <w:rPr>
+                <w:noProof/>
+                <w:webHidden/>
+              </w:rPr>
+              <w:tab/>
+            </w:r>
+            <w:r>
+              <w:rPr>
+                <w:noProof/>
+                <w:webHidden/>
+              </w:rPr>
+              <w:fldChar w:fldCharType="begin"/>
+            </w:r>
+            <w:r>
+              <w:rPr>
+                <w:noProof/>
+                <w:webHidden/>
+              </w:rPr>
+              <w:instrText xml:space="preserve"> PAGEREF _Toc150928674 \h </w:instrText>
             </w:r>
             <w:r>
               <w:rPr>
@@ -4294,7 +4442,7 @@
               <w:lang w:eastAsia="es-ES"/>
             </w:rPr>
           </w:pPr>
-          <w:hyperlink w:anchor="_Toc150327975" w:history="1">
+          <w:hyperlink w:anchor="_Toc150928675" w:history="1">
             <w:r>
               <w:rPr>
                 <w:rStyle w:val="Hipervnculo"/>
@@ -4319,7 +4467,7 @@
                 <w:bCs/>
                 <w:noProof/>
               </w:rPr>
-              <w:t>Inspección fichero csv</w:t>
+              <w:t>Creación nuevo esquema</w:t>
             </w:r>
             <w:r>
               <w:rPr>
@@ -4340,7 +4488,7 @@
                 <w:noProof/>
                 <w:webHidden/>
               </w:rPr>
-              <w:instrText xml:space="preserve"> PAGEREF _Toc150327975 \h </w:instrText>
+              <w:instrText xml:space="preserve"> PAGEREF _Toc150928675 \h </w:instrText>
             </w:r>
             <w:r>
               <w:rPr>
@@ -4361,6 +4509,96 @@
                 <w:webHidden/>
               </w:rPr>
               <w:t>3</w:t>
+            </w:r>
+            <w:r>
+              <w:rPr>
+                <w:noProof/>
+                <w:webHidden/>
+              </w:rPr>
+              <w:fldChar w:fldCharType="end"/>
+            </w:r>
+          </w:hyperlink>
+        </w:p>
+        <w:p>
+          <w:pPr>
+            <w:pStyle w:val="TDC1"/>
+            <w:tabs>
+              <w:tab w:val="left" w:pos="440"/>
+              <w:tab w:val="right" w:leader="dot" w:pos="8494"/>
+            </w:tabs>
+            <w:rPr>
+              <w:rFonts w:eastAsiaTheme="minorEastAsia"/>
+              <w:noProof/>
+              <w:lang w:eastAsia="es-ES"/>
+            </w:rPr>
+          </w:pPr>
+          <w:hyperlink w:anchor="_Toc150928676" w:history="1">
+            <w:r>
+              <w:rPr>
+                <w:rStyle w:val="Hipervnculo"/>
+                <w:b/>
+                <w:bCs/>
+                <w:noProof/>
+              </w:rPr>
+              <w:t>3.</w:t>
+            </w:r>
+            <w:r>
+              <w:rPr>
+                <w:rFonts w:eastAsiaTheme="minorEastAsia"/>
+                <w:noProof/>
+                <w:lang w:eastAsia="es-ES"/>
+              </w:rPr>
+              <w:tab/>
+            </w:r>
+            <w:r>
+              <w:rPr>
+                <w:rStyle w:val="Hipervnculo"/>
+                <w:b/>
+                <w:bCs/>
+                <w:noProof/>
+              </w:rPr>
+              <w:t>Consultas para importar del esquema intermedio al final</w:t>
+            </w:r>
+            <w:r>
+              <w:rPr>
+                <w:noProof/>
+                <w:webHidden/>
+              </w:rPr>
+              <w:tab/>
+            </w:r>
+            <w:r>
+              <w:rPr>
+                <w:noProof/>
+                <w:webHidden/>
+              </w:rPr>
+              <w:fldChar w:fldCharType="begin"/>
+            </w:r>
+            <w:r>
+              <w:rPr>
+                <w:noProof/>
+                <w:webHidden/>
+              </w:rPr>
+              <w:instrText xml:space="preserve"> PAGEREF _Toc150928676 \h </w:instrText>
+            </w:r>
+            <w:r>
+              <w:rPr>
+                <w:noProof/>
+                <w:webHidden/>
+              </w:rPr>
+            </w:r>
+            <w:r>
+              <w:rPr>
+                <w:noProof/>
+                <w:webHidden/>
+              </w:rPr>
+              <w:fldChar w:fldCharType="separate"/>
+            </w:r>
+            <w:r>
+              <w:rPr>
+                <w:noProof/>
+                <w:webHidden/>
+              </w:rPr>
+              <w:t>4</w:t>
             </w:r>
             <w:r>
               <w:rPr>
@@ -4400,7 +4638,7 @@
           <w:bCs/>
         </w:rPr>
       </w:pPr>
-      <w:bookmarkStart w:id="0" w:name="_Toc150327974"/>
+      <w:bookmarkStart w:id="0" w:name="_Toc150928672"/>
       <w:r>
         <w:rPr>
           <w:b/>
@@ -4480,6 +4718,7 @@
           <w:bCs/>
         </w:rPr>
       </w:pPr>
+      <w:bookmarkStart w:id="1" w:name="_Toc150928673"/>
       <w:r>
         <w:rPr>
           <w:b/>
@@ -4487,6 +4726,7 @@
         </w:rPr>
         <w:t>Esquema Carlos y Pablo</w:t>
       </w:r>
+      <w:bookmarkEnd w:id="1"/>
     </w:p>
     <w:p>
       <w:pPr>
@@ -4507,7 +4747,15 @@
         <w:jc w:val="both"/>
       </w:pPr>
       <w:r>
-        <w:t>En el nuestro faltan las tablas intermedias en las relaciones [N,M], aunque después estén representadas en el fichero sql.</w:t>
+        <w:t>En el nuestro faltan las tablas intermedias en las relaciones [</w:t>
+      </w:r>
+      <w:proofErr w:type="gramStart"/>
+      <w:r>
+        <w:t>N,M</w:t>
+      </w:r>
+      <w:proofErr w:type="gramEnd"/>
+      <w:r>
+        <w:t>], aunque después estén representadas en el fichero sql.</w:t>
       </w:r>
       <w:r>
         <w:t xml:space="preserve"> </w:t>
@@ -4535,6 +4783,7 @@
           <w:bCs/>
         </w:rPr>
       </w:pPr>
+      <w:bookmarkStart w:id="2" w:name="_Toc150928674"/>
       <w:r>
         <w:rPr>
           <w:b/>
@@ -4542,6 +4791,7 @@
         </w:rPr>
         <w:t>Esquema Alejandro</w:t>
       </w:r>
+      <w:bookmarkEnd w:id="2"/>
     </w:p>
     <w:p>
       <w:pPr>
@@ -4571,35 +4821,105 @@
           <w:bCs/>
         </w:rPr>
       </w:pPr>
-      <w:bookmarkStart w:id="1" w:name="_Toc150327975"/>
+      <w:bookmarkStart w:id="3" w:name="_Toc150928675"/>
       <w:r>
         <w:rPr>
           <w:b/>
           <w:bCs/>
         </w:rPr>
         <w:lastRenderedPageBreak/>
-        <w:t xml:space="preserve">Inspección </w:t>
+        <w:t xml:space="preserve">Creación </w:t>
       </w:r>
+      <w:bookmarkEnd w:id="3"/>
       <w:r>
         <w:rPr>
           <w:b/>
           <w:bCs/>
         </w:rPr>
-        <w:t>f</w:t>
+        <w:t>esquema intermedio</w:t>
       </w:r>
+    </w:p>
+    <w:p/>
+    <w:p>
+      <w:pPr>
+        <w:jc w:val="both"/>
+      </w:pPr>
+      <w:r>
+        <w:t>En este apartado debemos crear un nuevo esquema que represente a los 6 archivos de extensión csv que se nos han proporcionado, creando una tabla por fichero con sus mismos atributos, todos de ellos tipo ‘text’.</w:t>
+      </w:r>
+      <w:r>
+        <w:t xml:space="preserve"> La tabla resultante es:</w:t>
+      </w:r>
+    </w:p>
+    <w:p>
+      <w:r>
+        <w:drawing>
+          <wp:inline distT="0" distB="0" distL="0" distR="0" wp14:anchorId="238A53F7" wp14:editId="0DB0EF52">
+            <wp:extent cx="5400040" cy="2400300"/>
+            <wp:effectExtent l="0" t="0" r="0" b="0"/>
+            <wp:docPr id="766234165" name="Imagen 1" descr="Tabla, Excel&#10;&#10;Descripción generada automáticamente"/>
+            <wp:cNvGraphicFramePr>
+              <a:graphicFrameLocks xmlns:a="http://schemas.openxmlformats.org/drawingml/2006/main" noChangeAspect="1"/>
+            </wp:cNvGraphicFramePr>
+            <a:graphic xmlns:a="http://schemas.openxmlformats.org/drawingml/2006/main">
+              <a:graphicData uri="http://schemas.openxmlformats.org/drawingml/2006/picture">
+                <pic:pic xmlns:pic="http://schemas.openxmlformats.org/drawingml/2006/picture">
+                  <pic:nvPicPr>
+                    <pic:cNvPr id="766234165" name="Imagen 1" descr="Tabla, Excel&#10;&#10;Descripción generada automáticamente"/>
+                    <pic:cNvPicPr/>
+                  </pic:nvPicPr>
+                  <pic:blipFill>
+                    <a:blip r:embed="rId8"/>
+                    <a:stretch>
+                      <a:fillRect/>
+                    </a:stretch>
+                  </pic:blipFill>
+                  <pic:spPr>
+                    <a:xfrm>
+                      <a:off x="0" y="0"/>
+                      <a:ext cx="5400040" cy="2400300"/>
+                    </a:xfrm>
+                    <a:prstGeom prst="rect">
+                      <a:avLst/>
+                    </a:prstGeom>
+                  </pic:spPr>
+                </pic:pic>
+              </a:graphicData>
+            </a:graphic>
+          </wp:inline>
+        </w:drawing>
+      </w:r>
+      <w:r>
+        <w:br w:type="page"/>
+      </w:r>
+    </w:p>
+    <w:p>
+      <w:pPr>
+        <w:pStyle w:val="Ttulo1"/>
+        <w:numPr>
+          <w:ilvl w:val="0"/>
+          <w:numId w:val="1"/>
+        </w:numPr>
+        <w:rPr>
+          <w:b/>
+          <w:bCs/>
+        </w:rPr>
+      </w:pPr>
+      <w:bookmarkStart w:id="4" w:name="_Toc150928676"/>
       <w:r>
         <w:rPr>
           <w:b/>
           <w:bCs/>
         </w:rPr>
-        <w:t>ichero csv</w:t>
+        <w:lastRenderedPageBreak/>
+        <w:t>Consultas para importar del esquema intermedio al final</w:t>
       </w:r>
-      <w:bookmarkEnd w:id="1"/>
+      <w:bookmarkEnd w:id="4"/>
     </w:p>
     <w:p/>
     <w:p/>
     <w:sectPr>
-      <w:footerReference w:type="default" r:id="rId8"/>
+      <w:footerReference w:type="default" r:id="rId9"/>
       <w:pgSz w:w="11906" w:h="16838"/>
       <w:pgMar w:top="1417" w:right="1701" w:bottom="1417" w:left="1701" w:header="708" w:footer="708" w:gutter="0"/>
       <w:pgNumType w:start="0"/>
@@ -5442,6 +5762,30 @@
       <w:szCs w:val="26"/>
     </w:rPr>
   </w:style>
+  <w:style w:type="paragraph" w:styleId="Prrafodelista">
+    <w:name w:val="List Paragraph"/>
+    <w:basedOn w:val="Normal"/>
+    <w:uiPriority w:val="34"/>
+    <w:qFormat/>
+    <w:rsid w:val="008F21C1"/>
+    <w:pPr>
+      <w:ind w:left="720"/>
+      <w:contextualSpacing/>
+    </w:pPr>
+  </w:style>
+  <w:style w:type="paragraph" w:styleId="TDC2">
+    <w:name w:val="toc 2"/>
+    <w:basedOn w:val="Normal"/>
+    <w:next w:val="Normal"/>
+    <w:autoRedefine/>
+    <w:uiPriority w:val="39"/>
+    <w:unhideWhenUsed/>
+    <w:rsid w:val="00FE4CB3"/>
+    <w:pPr>
+      <w:spacing w:after="100"/>
+      <w:ind w:left="220"/>
+    </w:pPr>
+  </w:style>
 </w:styles>
 </file>
 

</xml_diff>